<commit_message>
base repo -> role repo created
</commit_message>
<xml_diff>
--- a/Requirements.docx
+++ b/Requirements.docx
@@ -34,7 +34,7 @@
       <w:pPr>
         <w:numPr>
           <w:ilvl w:val="0"/>
-          <w:numId w:val="8"/>
+          <w:numId w:val="10"/>
         </w:numPr>
         <w:ind w:left="720" w:hanging="360"/>
         <w:rPr>
@@ -52,7 +52,7 @@
       <w:pPr>
         <w:numPr>
           <w:ilvl w:val="0"/>
-          <w:numId w:val="8"/>
+          <w:numId w:val="10"/>
         </w:numPr>
         <w:ind w:left="720" w:hanging="360"/>
         <w:rPr>
@@ -70,7 +70,7 @@
       <w:pPr>
         <w:numPr>
           <w:ilvl w:val="0"/>
-          <w:numId w:val="8"/>
+          <w:numId w:val="10"/>
         </w:numPr>
         <w:ind w:left="720" w:hanging="360"/>
         <w:rPr>
@@ -88,7 +88,7 @@
       <w:pPr>
         <w:numPr>
           <w:ilvl w:val="0"/>
-          <w:numId w:val="8"/>
+          <w:numId w:val="10"/>
         </w:numPr>
         <w:ind w:left="720" w:hanging="360"/>
         <w:rPr>
@@ -100,6 +100,42 @@
           <w:rtl w:val="0"/>
         </w:rPr>
         <w:t xml:space="preserve">Visiting Doctor</w:t>
+      </w:r>
+    </w:p>
+    <w:p>
+      <w:pPr>
+        <w:numPr>
+          <w:ilvl w:val="0"/>
+          <w:numId w:val="10"/>
+        </w:numPr>
+        <w:ind w:left="720" w:hanging="360"/>
+        <w:rPr>
+          <w:u w:val="none"/>
+        </w:rPr>
+      </w:pPr>
+      <w:r>
+        <w:rPr>
+          <w:rtl w:val="0"/>
+        </w:rPr>
+        <w:t xml:space="preserve">Technician </w:t>
+      </w:r>
+    </w:p>
+    <w:p>
+      <w:pPr>
+        <w:numPr>
+          <w:ilvl w:val="0"/>
+          <w:numId w:val="10"/>
+        </w:numPr>
+        <w:ind w:left="720" w:hanging="360"/>
+        <w:rPr>
+          <w:u w:val="none"/>
+        </w:rPr>
+      </w:pPr>
+      <w:r>
+        <w:rPr>
+          <w:rtl w:val="0"/>
+        </w:rPr>
+        <w:t xml:space="preserve">Admin</w:t>
       </w:r>
     </w:p>
     <w:p>
@@ -120,7 +156,7 @@
       <w:pPr>
         <w:numPr>
           <w:ilvl w:val="0"/>
-          <w:numId w:val="3"/>
+          <w:numId w:val="4"/>
         </w:numPr>
         <w:ind w:left="720" w:hanging="360"/>
         <w:rPr>
@@ -138,7 +174,7 @@
       <w:pPr>
         <w:numPr>
           <w:ilvl w:val="0"/>
-          <w:numId w:val="3"/>
+          <w:numId w:val="4"/>
         </w:numPr>
         <w:ind w:left="720" w:hanging="360"/>
         <w:rPr>
@@ -156,7 +192,7 @@
       <w:pPr>
         <w:numPr>
           <w:ilvl w:val="0"/>
-          <w:numId w:val="3"/>
+          <w:numId w:val="4"/>
         </w:numPr>
         <w:ind w:left="720" w:hanging="360"/>
         <w:rPr>
@@ -174,7 +210,7 @@
       <w:pPr>
         <w:numPr>
           <w:ilvl w:val="0"/>
-          <w:numId w:val="3"/>
+          <w:numId w:val="4"/>
         </w:numPr>
         <w:ind w:left="720" w:hanging="360"/>
         <w:rPr>
@@ -192,7 +228,7 @@
       <w:pPr>
         <w:numPr>
           <w:ilvl w:val="0"/>
-          <w:numId w:val="3"/>
+          <w:numId w:val="4"/>
         </w:numPr>
         <w:ind w:left="720" w:hanging="360"/>
         <w:rPr>
@@ -210,7 +246,7 @@
       <w:pPr>
         <w:numPr>
           <w:ilvl w:val="0"/>
-          <w:numId w:val="3"/>
+          <w:numId w:val="4"/>
         </w:numPr>
         <w:ind w:left="720" w:hanging="360"/>
         <w:rPr>
@@ -228,7 +264,7 @@
       <w:pPr>
         <w:numPr>
           <w:ilvl w:val="0"/>
-          <w:numId w:val="3"/>
+          <w:numId w:val="4"/>
         </w:numPr>
         <w:ind w:left="720" w:hanging="360"/>
         <w:rPr>
@@ -246,7 +282,7 @@
       <w:pPr>
         <w:numPr>
           <w:ilvl w:val="0"/>
-          <w:numId w:val="3"/>
+          <w:numId w:val="4"/>
         </w:numPr>
         <w:ind w:left="720" w:hanging="360"/>
         <w:rPr>
@@ -264,7 +300,7 @@
       <w:pPr>
         <w:numPr>
           <w:ilvl w:val="0"/>
-          <w:numId w:val="3"/>
+          <w:numId w:val="4"/>
         </w:numPr>
         <w:ind w:left="720" w:hanging="360"/>
         <w:rPr>
@@ -296,7 +332,7 @@
       <w:pPr>
         <w:numPr>
           <w:ilvl w:val="0"/>
-          <w:numId w:val="5"/>
+          <w:numId w:val="6"/>
         </w:numPr>
         <w:ind w:left="720" w:hanging="360"/>
         <w:rPr>
@@ -314,7 +350,7 @@
       <w:pPr>
         <w:numPr>
           <w:ilvl w:val="0"/>
-          <w:numId w:val="5"/>
+          <w:numId w:val="6"/>
         </w:numPr>
         <w:ind w:left="720" w:hanging="360"/>
         <w:rPr>
@@ -332,7 +368,7 @@
       <w:pPr>
         <w:numPr>
           <w:ilvl w:val="1"/>
-          <w:numId w:val="5"/>
+          <w:numId w:val="6"/>
         </w:numPr>
         <w:ind w:left="1440" w:hanging="360"/>
         <w:rPr>
@@ -350,7 +386,7 @@
       <w:pPr>
         <w:numPr>
           <w:ilvl w:val="1"/>
-          <w:numId w:val="5"/>
+          <w:numId w:val="6"/>
         </w:numPr>
         <w:ind w:left="1440" w:hanging="360"/>
         <w:rPr>
@@ -368,7 +404,7 @@
       <w:pPr>
         <w:numPr>
           <w:ilvl w:val="1"/>
-          <w:numId w:val="5"/>
+          <w:numId w:val="6"/>
         </w:numPr>
         <w:ind w:left="1440" w:hanging="360"/>
         <w:rPr>
@@ -386,7 +422,7 @@
       <w:pPr>
         <w:numPr>
           <w:ilvl w:val="1"/>
-          <w:numId w:val="5"/>
+          <w:numId w:val="6"/>
         </w:numPr>
         <w:ind w:left="1440" w:hanging="360"/>
         <w:rPr>
@@ -404,7 +440,7 @@
       <w:pPr>
         <w:numPr>
           <w:ilvl w:val="1"/>
-          <w:numId w:val="5"/>
+          <w:numId w:val="6"/>
         </w:numPr>
         <w:ind w:left="1440" w:hanging="360"/>
         <w:rPr>
@@ -436,7 +472,7 @@
       <w:pPr>
         <w:numPr>
           <w:ilvl w:val="0"/>
-          <w:numId w:val="7"/>
+          <w:numId w:val="9"/>
         </w:numPr>
         <w:ind w:left="720" w:hanging="360"/>
         <w:rPr>
@@ -454,7 +490,7 @@
       <w:pPr>
         <w:numPr>
           <w:ilvl w:val="0"/>
-          <w:numId w:val="7"/>
+          <w:numId w:val="9"/>
         </w:numPr>
         <w:ind w:left="720" w:hanging="360"/>
         <w:rPr>
@@ -486,7 +522,7 @@
       <w:pPr>
         <w:numPr>
           <w:ilvl w:val="0"/>
-          <w:numId w:val="2"/>
+          <w:numId w:val="3"/>
         </w:numPr>
         <w:ind w:left="720" w:hanging="360"/>
         <w:rPr>
@@ -504,7 +540,7 @@
       <w:pPr>
         <w:numPr>
           <w:ilvl w:val="0"/>
-          <w:numId w:val="2"/>
+          <w:numId w:val="3"/>
         </w:numPr>
         <w:ind w:left="720" w:hanging="360"/>
         <w:rPr>
@@ -547,7 +583,7 @@
       <w:pPr>
         <w:numPr>
           <w:ilvl w:val="0"/>
-          <w:numId w:val="6"/>
+          <w:numId w:val="7"/>
         </w:numPr>
         <w:ind w:left="720" w:hanging="360"/>
         <w:rPr>
@@ -565,7 +601,7 @@
       <w:pPr>
         <w:numPr>
           <w:ilvl w:val="0"/>
-          <w:numId w:val="6"/>
+          <w:numId w:val="7"/>
         </w:numPr>
         <w:ind w:left="720" w:hanging="360"/>
         <w:rPr>
@@ -583,7 +619,7 @@
       <w:pPr>
         <w:numPr>
           <w:ilvl w:val="0"/>
-          <w:numId w:val="6"/>
+          <w:numId w:val="7"/>
         </w:numPr>
         <w:ind w:left="720" w:hanging="360"/>
         <w:rPr>
@@ -601,7 +637,7 @@
       <w:pPr>
         <w:numPr>
           <w:ilvl w:val="0"/>
-          <w:numId w:val="6"/>
+          <w:numId w:val="7"/>
         </w:numPr>
         <w:ind w:left="720" w:hanging="360"/>
         <w:rPr>
@@ -619,7 +655,7 @@
       <w:pPr>
         <w:numPr>
           <w:ilvl w:val="0"/>
-          <w:numId w:val="6"/>
+          <w:numId w:val="7"/>
         </w:numPr>
         <w:ind w:left="720" w:hanging="360"/>
         <w:rPr>
@@ -637,7 +673,7 @@
       <w:pPr>
         <w:numPr>
           <w:ilvl w:val="0"/>
-          <w:numId w:val="6"/>
+          <w:numId w:val="7"/>
         </w:numPr>
         <w:ind w:left="720" w:hanging="360"/>
         <w:rPr>
@@ -669,7 +705,7 @@
       <w:pPr>
         <w:numPr>
           <w:ilvl w:val="0"/>
-          <w:numId w:val="1"/>
+          <w:numId w:val="2"/>
         </w:numPr>
         <w:ind w:left="720" w:hanging="360"/>
         <w:rPr>
@@ -687,7 +723,7 @@
       <w:pPr>
         <w:numPr>
           <w:ilvl w:val="0"/>
-          <w:numId w:val="1"/>
+          <w:numId w:val="2"/>
         </w:numPr>
         <w:ind w:left="720" w:hanging="360"/>
         <w:rPr>
@@ -719,7 +755,7 @@
       <w:pPr>
         <w:numPr>
           <w:ilvl w:val="0"/>
-          <w:numId w:val="4"/>
+          <w:numId w:val="5"/>
         </w:numPr>
         <w:ind w:left="720" w:hanging="360"/>
       </w:pPr>
@@ -734,7 +770,7 @@
       <w:pPr>
         <w:numPr>
           <w:ilvl w:val="0"/>
-          <w:numId w:val="4"/>
+          <w:numId w:val="5"/>
         </w:numPr>
         <w:ind w:left="720" w:hanging="360"/>
         <w:rPr>
@@ -746,6 +782,70 @@
           <w:rtl w:val="0"/>
         </w:rPr>
         <w:t xml:space="preserve">Cannot close or elevate the appointment(only in-house doctors can do that)</w:t>
+      </w:r>
+    </w:p>
+    <w:p>
+      <w:pPr>
+        <w:pStyle w:val="Heading2"/>
+        <w:rPr/>
+      </w:pPr>
+      <w:bookmarkStart w:colFirst="0" w:colLast="0" w:name="_m71izjnttta0" w:id="9"/>
+      <w:bookmarkEnd w:id="9"/>
+      <w:r>
+        <w:rPr>
+          <w:rtl w:val="0"/>
+        </w:rPr>
+        <w:t xml:space="preserve">Technician </w:t>
+      </w:r>
+    </w:p>
+    <w:p>
+      <w:pPr>
+        <w:numPr>
+          <w:ilvl w:val="0"/>
+          <w:numId w:val="1"/>
+        </w:numPr>
+        <w:ind w:left="720" w:hanging="360"/>
+        <w:rPr>
+          <w:u w:val="none"/>
+        </w:rPr>
+      </w:pPr>
+      <w:r>
+        <w:rPr>
+          <w:rtl w:val="0"/>
+        </w:rPr>
+        <w:t xml:space="preserve">Create test reports for patients</w:t>
+      </w:r>
+    </w:p>
+    <w:p>
+      <w:pPr>
+        <w:pStyle w:val="Heading2"/>
+        <w:rPr/>
+      </w:pPr>
+      <w:bookmarkStart w:colFirst="0" w:colLast="0" w:name="_ez7w1yxueitp" w:id="10"/>
+      <w:bookmarkEnd w:id="10"/>
+      <w:r>
+        <w:rPr>
+          <w:rtl w:val="0"/>
+        </w:rPr>
+        <w:t xml:space="preserve">Admin</w:t>
+      </w:r>
+    </w:p>
+    <w:p>
+      <w:pPr>
+        <w:numPr>
+          <w:ilvl w:val="0"/>
+          <w:numId w:val="8"/>
+        </w:numPr>
+        <w:ind w:left="720" w:hanging="360"/>
+        <w:rPr>
+          <w:u w:val="none"/>
+        </w:rPr>
+      </w:pPr>
+      <w:r>
+        <w:rPr>
+          <w:rtl w:val="0"/>
+        </w:rPr>
+        <w:t xml:space="preserve">Add, delete, and update staff.</w:t>
       </w:r>
     </w:p>
     <w:sectPr>
@@ -1530,6 +1630,226 @@
     </w:lvl>
   </w:abstractNum>
   <w:abstractNum w:abstractNumId="8">
+    <w:lvl w:ilvl="0">
+      <w:start w:val="1"/>
+      <w:numFmt w:val="bullet"/>
+      <w:lvlText w:val="●"/>
+      <w:lvlJc w:val="left"/>
+      <w:pPr>
+        <w:ind w:left="720" w:hanging="360"/>
+      </w:pPr>
+      <w:rPr>
+        <w:u w:val="none"/>
+      </w:rPr>
+    </w:lvl>
+    <w:lvl w:ilvl="1">
+      <w:start w:val="1"/>
+      <w:numFmt w:val="bullet"/>
+      <w:lvlText w:val="○"/>
+      <w:lvlJc w:val="left"/>
+      <w:pPr>
+        <w:ind w:left="1440" w:hanging="360"/>
+      </w:pPr>
+      <w:rPr>
+        <w:u w:val="none"/>
+      </w:rPr>
+    </w:lvl>
+    <w:lvl w:ilvl="2">
+      <w:start w:val="1"/>
+      <w:numFmt w:val="bullet"/>
+      <w:lvlText w:val="■"/>
+      <w:lvlJc w:val="left"/>
+      <w:pPr>
+        <w:ind w:left="2160" w:hanging="360"/>
+      </w:pPr>
+      <w:rPr>
+        <w:u w:val="none"/>
+      </w:rPr>
+    </w:lvl>
+    <w:lvl w:ilvl="3">
+      <w:start w:val="1"/>
+      <w:numFmt w:val="bullet"/>
+      <w:lvlText w:val="●"/>
+      <w:lvlJc w:val="left"/>
+      <w:pPr>
+        <w:ind w:left="2880" w:hanging="360"/>
+      </w:pPr>
+      <w:rPr>
+        <w:u w:val="none"/>
+      </w:rPr>
+    </w:lvl>
+    <w:lvl w:ilvl="4">
+      <w:start w:val="1"/>
+      <w:numFmt w:val="bullet"/>
+      <w:lvlText w:val="○"/>
+      <w:lvlJc w:val="left"/>
+      <w:pPr>
+        <w:ind w:left="3600" w:hanging="360"/>
+      </w:pPr>
+      <w:rPr>
+        <w:u w:val="none"/>
+      </w:rPr>
+    </w:lvl>
+    <w:lvl w:ilvl="5">
+      <w:start w:val="1"/>
+      <w:numFmt w:val="bullet"/>
+      <w:lvlText w:val="■"/>
+      <w:lvlJc w:val="left"/>
+      <w:pPr>
+        <w:ind w:left="4320" w:hanging="360"/>
+      </w:pPr>
+      <w:rPr>
+        <w:u w:val="none"/>
+      </w:rPr>
+    </w:lvl>
+    <w:lvl w:ilvl="6">
+      <w:start w:val="1"/>
+      <w:numFmt w:val="bullet"/>
+      <w:lvlText w:val="●"/>
+      <w:lvlJc w:val="left"/>
+      <w:pPr>
+        <w:ind w:left="5040" w:hanging="360"/>
+      </w:pPr>
+      <w:rPr>
+        <w:u w:val="none"/>
+      </w:rPr>
+    </w:lvl>
+    <w:lvl w:ilvl="7">
+      <w:start w:val="1"/>
+      <w:numFmt w:val="bullet"/>
+      <w:lvlText w:val="○"/>
+      <w:lvlJc w:val="left"/>
+      <w:pPr>
+        <w:ind w:left="5760" w:hanging="360"/>
+      </w:pPr>
+      <w:rPr>
+        <w:u w:val="none"/>
+      </w:rPr>
+    </w:lvl>
+    <w:lvl w:ilvl="8">
+      <w:start w:val="1"/>
+      <w:numFmt w:val="bullet"/>
+      <w:lvlText w:val="■"/>
+      <w:lvlJc w:val="left"/>
+      <w:pPr>
+        <w:ind w:left="6480" w:hanging="360"/>
+      </w:pPr>
+      <w:rPr>
+        <w:u w:val="none"/>
+      </w:rPr>
+    </w:lvl>
+  </w:abstractNum>
+  <w:abstractNum w:abstractNumId="9">
+    <w:lvl w:ilvl="0">
+      <w:start w:val="1"/>
+      <w:numFmt w:val="bullet"/>
+      <w:lvlText w:val="●"/>
+      <w:lvlJc w:val="left"/>
+      <w:pPr>
+        <w:ind w:left="720" w:hanging="360"/>
+      </w:pPr>
+      <w:rPr>
+        <w:u w:val="none"/>
+      </w:rPr>
+    </w:lvl>
+    <w:lvl w:ilvl="1">
+      <w:start w:val="1"/>
+      <w:numFmt w:val="bullet"/>
+      <w:lvlText w:val="○"/>
+      <w:lvlJc w:val="left"/>
+      <w:pPr>
+        <w:ind w:left="1440" w:hanging="360"/>
+      </w:pPr>
+      <w:rPr>
+        <w:u w:val="none"/>
+      </w:rPr>
+    </w:lvl>
+    <w:lvl w:ilvl="2">
+      <w:start w:val="1"/>
+      <w:numFmt w:val="bullet"/>
+      <w:lvlText w:val="■"/>
+      <w:lvlJc w:val="left"/>
+      <w:pPr>
+        <w:ind w:left="2160" w:hanging="360"/>
+      </w:pPr>
+      <w:rPr>
+        <w:u w:val="none"/>
+      </w:rPr>
+    </w:lvl>
+    <w:lvl w:ilvl="3">
+      <w:start w:val="1"/>
+      <w:numFmt w:val="bullet"/>
+      <w:lvlText w:val="●"/>
+      <w:lvlJc w:val="left"/>
+      <w:pPr>
+        <w:ind w:left="2880" w:hanging="360"/>
+      </w:pPr>
+      <w:rPr>
+        <w:u w:val="none"/>
+      </w:rPr>
+    </w:lvl>
+    <w:lvl w:ilvl="4">
+      <w:start w:val="1"/>
+      <w:numFmt w:val="bullet"/>
+      <w:lvlText w:val="○"/>
+      <w:lvlJc w:val="left"/>
+      <w:pPr>
+        <w:ind w:left="3600" w:hanging="360"/>
+      </w:pPr>
+      <w:rPr>
+        <w:u w:val="none"/>
+      </w:rPr>
+    </w:lvl>
+    <w:lvl w:ilvl="5">
+      <w:start w:val="1"/>
+      <w:numFmt w:val="bullet"/>
+      <w:lvlText w:val="■"/>
+      <w:lvlJc w:val="left"/>
+      <w:pPr>
+        <w:ind w:left="4320" w:hanging="360"/>
+      </w:pPr>
+      <w:rPr>
+        <w:u w:val="none"/>
+      </w:rPr>
+    </w:lvl>
+    <w:lvl w:ilvl="6">
+      <w:start w:val="1"/>
+      <w:numFmt w:val="bullet"/>
+      <w:lvlText w:val="●"/>
+      <w:lvlJc w:val="left"/>
+      <w:pPr>
+        <w:ind w:left="5040" w:hanging="360"/>
+      </w:pPr>
+      <w:rPr>
+        <w:u w:val="none"/>
+      </w:rPr>
+    </w:lvl>
+    <w:lvl w:ilvl="7">
+      <w:start w:val="1"/>
+      <w:numFmt w:val="bullet"/>
+      <w:lvlText w:val="○"/>
+      <w:lvlJc w:val="left"/>
+      <w:pPr>
+        <w:ind w:left="5760" w:hanging="360"/>
+      </w:pPr>
+      <w:rPr>
+        <w:u w:val="none"/>
+      </w:rPr>
+    </w:lvl>
+    <w:lvl w:ilvl="8">
+      <w:start w:val="1"/>
+      <w:numFmt w:val="bullet"/>
+      <w:lvlText w:val="■"/>
+      <w:lvlJc w:val="left"/>
+      <w:pPr>
+        <w:ind w:left="6480" w:hanging="360"/>
+      </w:pPr>
+      <w:rPr>
+        <w:u w:val="none"/>
+      </w:rPr>
+    </w:lvl>
+  </w:abstractNum>
+  <w:abstractNum w:abstractNumId="10">
     <w:lvl w:ilvl="0">
       <w:start w:val="1"/>
       <w:numFmt w:val="bullet"/>
@@ -1662,6 +1982,12 @@
   </w:num>
   <w:num w:numId="8">
     <w:abstractNumId w:val="8"/>
+  </w:num>
+  <w:num w:numId="9">
+    <w:abstractNumId w:val="9"/>
+  </w:num>
+  <w:num w:numId="10">
+    <w:abstractNumId w:val="10"/>
   </w:num>
 </w:numbering>
 </file>

</xml_diff>